<commit_message>
I added more to the readme.docx
</commit_message>
<xml_diff>
--- a/simulation-app/readme.docx
+++ b/simulation-app/readme.docx
@@ -322,8 +322,6 @@
       <w:r>
         <w:t xml:space="preserve"> </w:t>
       </w:r>
-      <w:bookmarkStart w:id="0" w:name="_GoBack"/>
-      <w:bookmarkEnd w:id="0"/>
     </w:p>
     <w:p>
       <w:pPr>
@@ -723,6 +721,219 @@
       <w:r>
         <w:t>Camera Controls.</w:t>
       </w:r>
+    </w:p>
+    <w:p>
+      <w:pPr>
+        <w:pStyle w:val="ListParagraph"/>
+        <w:numPr>
+          <w:ilvl w:val="0"/>
+          <w:numId w:val="3"/>
+        </w:numPr>
+      </w:pPr>
+      <w:r>
+        <w:t>Fix issues with other web browsers.</w:t>
+      </w:r>
+    </w:p>
+    <w:p>
+      <w:pPr>
+        <w:rPr>
+          <w:b/>
+        </w:rPr>
+      </w:pPr>
+    </w:p>
+    <w:p>
+      <w:r>
+        <w:rPr>
+          <w:b/>
+        </w:rPr>
+        <w:t>How to set up the Application</w:t>
+      </w:r>
+    </w:p>
+    <w:p>
+      <w:pPr>
+        <w:pStyle w:val="ListParagraph"/>
+        <w:numPr>
+          <w:ilvl w:val="0"/>
+          <w:numId w:val="4"/>
+        </w:numPr>
+      </w:pPr>
+      <w:r>
+        <w:t xml:space="preserve">Pull the application from </w:t>
+      </w:r>
+      <w:hyperlink r:id="rId16" w:history="1">
+        <w:r>
+          <w:rPr>
+            <w:rStyle w:val="Hyperlink"/>
+          </w:rPr>
+          <w:t>https://github.com/edwardsjohnmartin/avalanche</w:t>
+        </w:r>
+      </w:hyperlink>
+    </w:p>
+    <w:p>
+      <w:pPr>
+        <w:pStyle w:val="ListParagraph"/>
+        <w:numPr>
+          <w:ilvl w:val="0"/>
+          <w:numId w:val="4"/>
+        </w:numPr>
+      </w:pPr>
+      <w:r>
+        <w:t>Install NodeJS and NPM</w:t>
+      </w:r>
+      <w:r>
+        <w:t>.</w:t>
+      </w:r>
+    </w:p>
+    <w:p>
+      <w:pPr>
+        <w:pStyle w:val="ListParagraph"/>
+        <w:numPr>
+          <w:ilvl w:val="0"/>
+          <w:numId w:val="4"/>
+        </w:numPr>
+      </w:pPr>
+      <w:r>
+        <w:t xml:space="preserve">In the command line, run </w:t>
+      </w:r>
+      <w:r>
+        <w:rPr>
+          <w:b/>
+        </w:rPr>
+        <w:t>npm install -g node-gyp</w:t>
+      </w:r>
+      <w:r>
+        <w:t>.</w:t>
+      </w:r>
+    </w:p>
+    <w:p>
+      <w:pPr>
+        <w:pStyle w:val="ListParagraph"/>
+        <w:numPr>
+          <w:ilvl w:val="0"/>
+          <w:numId w:val="4"/>
+        </w:numPr>
+      </w:pPr>
+      <w:r>
+        <w:t xml:space="preserve">Now, in the ../simulation-app/ directory, attempt to run </w:t>
+      </w:r>
+      <w:r>
+        <w:rPr>
+          <w:b/>
+        </w:rPr>
+        <w:t>npm install</w:t>
+      </w:r>
+      <w:r>
+        <w:rPr>
+          <w:b/>
+        </w:rPr>
+        <w:t xml:space="preserve">. </w:t>
+      </w:r>
+      <w:r>
+        <w:t xml:space="preserve">If this fails, run </w:t>
+      </w:r>
+      <w:r>
+        <w:rPr>
+          <w:b/>
+        </w:rPr>
+        <w:t>node-gyp configure</w:t>
+      </w:r>
+      <w:r>
+        <w:t xml:space="preserve"> and then </w:t>
+      </w:r>
+      <w:r>
+        <w:rPr>
+          <w:b/>
+        </w:rPr>
+        <w:t>node-gyp build</w:t>
+      </w:r>
+      <w:r>
+        <w:t>.</w:t>
+      </w:r>
+      <w:r>
+        <w:t xml:space="preserve"> Then, retry </w:t>
+      </w:r>
+      <w:r>
+        <w:rPr>
+          <w:b/>
+        </w:rPr>
+        <w:t>npm install</w:t>
+      </w:r>
+      <w:r>
+        <w:t>.</w:t>
+      </w:r>
+    </w:p>
+    <w:p>
+      <w:pPr>
+        <w:pStyle w:val="ListParagraph"/>
+        <w:numPr>
+          <w:ilvl w:val="0"/>
+          <w:numId w:val="4"/>
+        </w:numPr>
+      </w:pPr>
+      <w:r>
+        <w:t xml:space="preserve">Now, there should be both a node_modules folder and a build folder in the </w:t>
+      </w:r>
+      <w:r>
+        <w:t>../simulation-app/</w:t>
+      </w:r>
+      <w:r>
+        <w:t xml:space="preserve"> directory.</w:t>
+      </w:r>
+    </w:p>
+    <w:p>
+      <w:r>
+        <w:t xml:space="preserve">After the project is set up, to rebuild the simulation, run the command </w:t>
+      </w:r>
+      <w:r>
+        <w:rPr>
+          <w:b/>
+        </w:rPr>
+        <w:t>node-gyp rebuild</w:t>
+      </w:r>
+      <w:r>
+        <w:t xml:space="preserve"> in the </w:t>
+      </w:r>
+      <w:r>
+        <w:t>../simulation-app/ directory.</w:t>
+      </w:r>
+      <w:r>
+        <w:t xml:space="preserve"> To run the application, use </w:t>
+      </w:r>
+      <w:r>
+        <w:rPr>
+          <w:b/>
+        </w:rPr>
+        <w:t>node server</w:t>
+      </w:r>
+      <w:r>
+        <w:t>, and then the applicat</w:t>
+      </w:r>
+      <w:r>
+        <w:t>ion will be running at localhost</w:t>
+      </w:r>
+      <w:r>
+        <w:t>:3000</w:t>
+      </w:r>
+      <w:r>
+        <w:t>.</w:t>
+      </w:r>
+      <w:r>
+        <w:t xml:space="preserve"> To allow changes to be made while the server is running, look into installing nodemon for node.</w:t>
+      </w:r>
+      <w:r>
+        <w:t xml:space="preserve"> If this is installed, simply run the application using </w:t>
+      </w:r>
+      <w:r>
+        <w:rPr>
+          <w:b/>
+        </w:rPr>
+        <w:t>nodemon</w:t>
+      </w:r>
+      <w:r>
+        <w:t xml:space="preserve"> in the command line.</w:t>
+      </w:r>
+      <w:bookmarkStart w:id="0" w:name="_GoBack"/>
+      <w:bookmarkEnd w:id="0"/>
     </w:p>
     <w:p>
       <w:pPr>
@@ -952,6 +1163,95 @@
     </w:lvl>
   </w:abstractNum>
   <w:abstractNum w:abstractNumId="2" w15:restartNumberingAfterBreak="0">
+    <w:nsid w:val="66A63F8F"/>
+    <w:multiLevelType w:val="hybridMultilevel"/>
+    <w:tmpl w:val="E3DE4542"/>
+    <w:lvl w:ilvl="0" w:tplc="D090B5DA">
+      <w:start w:val="1"/>
+      <w:numFmt w:val="decimal"/>
+      <w:lvlText w:val="%1."/>
+      <w:lvlJc w:val="left"/>
+      <w:pPr>
+        <w:ind w:left="1080" w:hanging="360"/>
+      </w:pPr>
+      <w:rPr>
+        <w:rFonts w:hint="default"/>
+      </w:rPr>
+    </w:lvl>
+    <w:lvl w:ilvl="1" w:tplc="04090019" w:tentative="1">
+      <w:start w:val="1"/>
+      <w:numFmt w:val="lowerLetter"/>
+      <w:lvlText w:val="%2."/>
+      <w:lvlJc w:val="left"/>
+      <w:pPr>
+        <w:ind w:left="1800" w:hanging="360"/>
+      </w:pPr>
+    </w:lvl>
+    <w:lvl w:ilvl="2" w:tplc="0409001B" w:tentative="1">
+      <w:start w:val="1"/>
+      <w:numFmt w:val="lowerRoman"/>
+      <w:lvlText w:val="%3."/>
+      <w:lvlJc w:val="right"/>
+      <w:pPr>
+        <w:ind w:left="2520" w:hanging="180"/>
+      </w:pPr>
+    </w:lvl>
+    <w:lvl w:ilvl="3" w:tplc="0409000F" w:tentative="1">
+      <w:start w:val="1"/>
+      <w:numFmt w:val="decimal"/>
+      <w:lvlText w:val="%4."/>
+      <w:lvlJc w:val="left"/>
+      <w:pPr>
+        <w:ind w:left="3240" w:hanging="360"/>
+      </w:pPr>
+    </w:lvl>
+    <w:lvl w:ilvl="4" w:tplc="04090019" w:tentative="1">
+      <w:start w:val="1"/>
+      <w:numFmt w:val="lowerLetter"/>
+      <w:lvlText w:val="%5."/>
+      <w:lvlJc w:val="left"/>
+      <w:pPr>
+        <w:ind w:left="3960" w:hanging="360"/>
+      </w:pPr>
+    </w:lvl>
+    <w:lvl w:ilvl="5" w:tplc="0409001B" w:tentative="1">
+      <w:start w:val="1"/>
+      <w:numFmt w:val="lowerRoman"/>
+      <w:lvlText w:val="%6."/>
+      <w:lvlJc w:val="right"/>
+      <w:pPr>
+        <w:ind w:left="4680" w:hanging="180"/>
+      </w:pPr>
+    </w:lvl>
+    <w:lvl w:ilvl="6" w:tplc="0409000F" w:tentative="1">
+      <w:start w:val="1"/>
+      <w:numFmt w:val="decimal"/>
+      <w:lvlText w:val="%7."/>
+      <w:lvlJc w:val="left"/>
+      <w:pPr>
+        <w:ind w:left="5400" w:hanging="360"/>
+      </w:pPr>
+    </w:lvl>
+    <w:lvl w:ilvl="7" w:tplc="04090019" w:tentative="1">
+      <w:start w:val="1"/>
+      <w:numFmt w:val="lowerLetter"/>
+      <w:lvlText w:val="%8."/>
+      <w:lvlJc w:val="left"/>
+      <w:pPr>
+        <w:ind w:left="6120" w:hanging="360"/>
+      </w:pPr>
+    </w:lvl>
+    <w:lvl w:ilvl="8" w:tplc="0409001B" w:tentative="1">
+      <w:start w:val="1"/>
+      <w:numFmt w:val="lowerRoman"/>
+      <w:lvlText w:val="%9."/>
+      <w:lvlJc w:val="right"/>
+      <w:pPr>
+        <w:ind w:left="6840" w:hanging="180"/>
+      </w:pPr>
+    </w:lvl>
+  </w:abstractNum>
+  <w:abstractNum w:abstractNumId="3" w15:restartNumberingAfterBreak="0">
     <w:nsid w:val="75CA1A4C"/>
     <w:multiLevelType w:val="hybridMultilevel"/>
     <w:tmpl w:val="BF98BFA8"/>
@@ -1041,13 +1341,16 @@
     </w:lvl>
   </w:abstractNum>
   <w:num w:numId="1">
-    <w:abstractNumId w:val="2"/>
+    <w:abstractNumId w:val="3"/>
   </w:num>
   <w:num w:numId="2">
     <w:abstractNumId w:val="0"/>
   </w:num>
   <w:num w:numId="3">
     <w:abstractNumId w:val="1"/>
+  </w:num>
+  <w:num w:numId="4">
+    <w:abstractNumId w:val="2"/>
   </w:num>
 </w:numbering>
 </file>

</xml_diff>

<commit_message>
I modified the readme
</commit_message>
<xml_diff>
--- a/simulation-app/readme.docx
+++ b/simulation-app/readme.docx
@@ -793,17 +793,13 @@
         </w:numPr>
       </w:pPr>
       <w:r>
-        <w:t xml:space="preserve">In the command line, run </w:t>
-      </w:r>
-      <w:r>
-        <w:rPr>
-          <w:b/>
-        </w:rPr>
-        <w:t>npm install -g node-gyp</w:t>
+        <w:t>Ensure that Python 2.7 is installed on your machine and that the proper build tools for C++ are installed</w:t>
       </w:r>
       <w:r>
         <w:t>.</w:t>
       </w:r>
+      <w:bookmarkStart w:id="0" w:name="_GoBack"/>
+      <w:bookmarkEnd w:id="0"/>
     </w:p>
     <w:p>
       <w:pPr>
@@ -814,49 +810,13 @@
         </w:numPr>
       </w:pPr>
       <w:r>
-        <w:t xml:space="preserve">Now, in the ../simulation-app/ directory, attempt to run </w:t>
-      </w:r>
-      <w:r>
-        <w:rPr>
-          <w:b/>
-        </w:rPr>
-        <w:t>npm install</w:t>
-      </w:r>
-      <w:r>
-        <w:rPr>
-          <w:b/>
-        </w:rPr>
-        <w:t xml:space="preserve">. </w:t>
-      </w:r>
-      <w:r>
-        <w:t xml:space="preserve">If this fails, run </w:t>
-      </w:r>
-      <w:r>
-        <w:rPr>
-          <w:b/>
-        </w:rPr>
-        <w:t>node-gyp configure</w:t>
-      </w:r>
-      <w:r>
-        <w:t xml:space="preserve"> and then </w:t>
-      </w:r>
-      <w:r>
-        <w:rPr>
-          <w:b/>
-        </w:rPr>
-        <w:t>node-gyp build</w:t>
-      </w:r>
-      <w:r>
-        <w:t>.</w:t>
-      </w:r>
-      <w:r>
-        <w:t xml:space="preserve"> Then, retry </w:t>
-      </w:r>
-      <w:r>
-        <w:rPr>
-          <w:b/>
-        </w:rPr>
-        <w:t>npm install</w:t>
+        <w:t xml:space="preserve">In the command line, run </w:t>
+      </w:r>
+      <w:r>
+        <w:rPr>
+          <w:b/>
+        </w:rPr>
+        <w:t>npm install -g node-gyp</w:t>
       </w:r>
       <w:r>
         <w:t>.</w:t>
@@ -871,13 +831,64 @@
         </w:numPr>
       </w:pPr>
       <w:r>
-        <w:t xml:space="preserve">Now, there should be both a node_modules folder and a build folder in the </w:t>
-      </w:r>
-      <w:r>
-        <w:t>../simulation-app/</w:t>
-      </w:r>
-      <w:r>
-        <w:t xml:space="preserve"> directory.</w:t>
+        <w:t xml:space="preserve">Now, in the ../simulation-app/ directory, attempt to run </w:t>
+      </w:r>
+      <w:r>
+        <w:rPr>
+          <w:b/>
+        </w:rPr>
+        <w:t>npm install</w:t>
+      </w:r>
+      <w:r>
+        <w:rPr>
+          <w:b/>
+        </w:rPr>
+        <w:t xml:space="preserve">. </w:t>
+      </w:r>
+      <w:r>
+        <w:t xml:space="preserve">If this fails, run </w:t>
+      </w:r>
+      <w:r>
+        <w:rPr>
+          <w:b/>
+        </w:rPr>
+        <w:t>node-gyp configure</w:t>
+      </w:r>
+      <w:r>
+        <w:t xml:space="preserve"> and then </w:t>
+      </w:r>
+      <w:r>
+        <w:rPr>
+          <w:b/>
+        </w:rPr>
+        <w:t>node-gyp build</w:t>
+      </w:r>
+      <w:r>
+        <w:t>.</w:t>
+      </w:r>
+      <w:r>
+        <w:t xml:space="preserve"> Then, retry </w:t>
+      </w:r>
+      <w:r>
+        <w:rPr>
+          <w:b/>
+        </w:rPr>
+        <w:t>npm install</w:t>
+      </w:r>
+      <w:r>
+        <w:t>.</w:t>
+      </w:r>
+    </w:p>
+    <w:p>
+      <w:pPr>
+        <w:pStyle w:val="ListParagraph"/>
+        <w:numPr>
+          <w:ilvl w:val="0"/>
+          <w:numId w:val="4"/>
+        </w:numPr>
+      </w:pPr>
+      <w:r>
+        <w:t>Now, there should be both a node_modules folder and a build folder in the ../simulation-app/ directory.</w:t>
       </w:r>
     </w:p>
     <w:p>
@@ -891,13 +902,7 @@
         <w:t>node-gyp rebuild</w:t>
       </w:r>
       <w:r>
-        <w:t xml:space="preserve"> in the </w:t>
-      </w:r>
-      <w:r>
-        <w:t>../simulation-app/ directory.</w:t>
-      </w:r>
-      <w:r>
-        <w:t xml:space="preserve"> To run the application, use </w:t>
+        <w:t xml:space="preserve"> in the ../simulation-app/ directory. To run the application, use </w:t>
       </w:r>
       <w:r>
         <w:rPr>
@@ -932,8 +937,6 @@
       <w:r>
         <w:t xml:space="preserve"> in the command line.</w:t>
       </w:r>
-      <w:bookmarkStart w:id="0" w:name="_GoBack"/>
-      <w:bookmarkEnd w:id="0"/>
     </w:p>
     <w:p>
       <w:pPr>

</xml_diff>